<commit_message>
CAMBIO DE COLOR EN ESQUELETO
</commit_message>
<xml_diff>
--- a/esqueleto.csv.docx
+++ b/esqueleto.csv.docx
@@ -8,22 +8,20 @@
           <w:u w:val="single"/>
         </w:rPr>
       </w:pPr>
+      <w:bookmarkStart w:id="0" w:name="_GoBack"/>
+      <w:bookmarkEnd w:id="0"/>
       <w:r>
-        <w:t xml:space="preserve">Adiós </w:t>
-      </w:r>
-      <w:proofErr w:type="spellStart"/>
-      <w:r>
-        <w:t>adiós</w:t>
-      </w:r>
-      <w:proofErr w:type="spellEnd"/>
-      <w:r>
-        <w:t xml:space="preserve"> </w:t>
+        <w:rPr>
+          <w:highlight w:val="yellow"/>
+        </w:rPr>
+        <w:t xml:space="preserve">Adiós adiós </w:t>
       </w:r>
       <w:r>
+        <w:rPr>
+          <w:highlight w:val="yellow"/>
+        </w:rPr>
         <w:sym w:font="Wingdings" w:char="F04A"/>
       </w:r>
-      <w:bookmarkStart w:id="0" w:name="_GoBack"/>
-      <w:bookmarkEnd w:id="0"/>
     </w:p>
     <w:sectPr>
       <w:pgSz w:w="11906" w:h="16838"/>

</xml_diff>